<commit_message>
updated db to clean titles
</commit_message>
<xml_diff>
--- a/parse_pure_articles/AIMMS_publication_report-2021-05-31.docx
+++ b/parse_pure_articles/AIMMS_publication_report-2021-05-31.docx
@@ -782,7 +782,7 @@
         <w:pStyle w:val="Heading3"/>
       </w:pPr>
       <w:r>
-        <w:t>8) Corrigendum to “Critique of the “Comment” etitled “Pyrethroid exposure: not so harmless after all” by Demeniex et al. (2020) published in the lancet diabetes endocrinology"The authors regret that the letter inaccurately refers to “the lancet diabetes endocrinology” and “The Lancet” while it should read: “The Lancet Diabetes &amp; Endocrinology”. The correct title of the letter should read: “Critique of the “Comment” entitled: “Pyrethroid exposure: Not so harmless after all” by Demeneix et al. (2020) published in The Lancet Diabetes &amp; Endocrinology”. The authors wish to clarify that the comment was published in The Lancet Diabetes &amp; Endocrinology and not The Lancet. The authors also wish to clarify that The Lancet Diabetes &amp; Endocrinology chose not to publish their criticism of the article because the correspondence content published in The Lancet Diabetes &amp; Endocrinology is only accepted within 8 weeks of publication of the original item.General information</w:t>
+        <w:t>8) Corrigendum to “Critique of the “Comment” etitled “Pyrethroid exposure: not so harmless after all” by Demeniex et al. (2020) published in the lancet diabetes endocrinology"</w:t>
       </w:r>
     </w:p>
     <w:p>
@@ -843,7 +843,7 @@
     </w:p>
     <w:p>
       <w:r>
-        <w:t>Corrigendum to “Critique of the “Comment” etitled “Pyrethroid exposure: not so harmless after all” by Demeniex et al. (2020) published in the lancet diabetes endocrinology"The authors regret that the letter inaccurately refers to “the lancet diabetes endocrinology” and “The Lancet” while it should read: “The Lancet Diabetes &amp; Endocrinology”. The correct title of the letter should read: “Critique of the “Comment” entitled: “Pyrethroid exposure: Not so harmless after all” by Demeneix et al. (2020) published in The Lancet Diabetes &amp; Endocrinology”. The authors wish to clarify that the comment was published in The Lancet Diabetes &amp; Endocrinology and not The Lancet. The authors also wish to clarify that The Lancet Diabetes &amp; Endocrinology chose not to publish their criticism of the article because the correspondence content published in The Lancet Diabetes &amp; Endocrinology is only accepted within 8 weeks of publication of the original item.</w:t>
+        <w:t>The authors regret that the letter inaccurately refers to “the lancet diabetes endocrinology” and “The Lancet” while it should read: “The Lancet Diabetes &amp; Endocrinology”. The correct title of the letter should read: “Critique of the “Comment” entitled: “Pyrethroid exposure: Not so harmless after all” by Demeneix et al. (2020) published in The Lancet Diabetes &amp; Endocrinology”. The authors wish to clarify that the comment was published in The Lancet Diabetes &amp; Endocrinology and not The Lancet. The authors also wish to clarify that The Lancet Diabetes &amp; Endocrinology chose not to publish their criticism of the article because the correspondence content published in The Lancet Diabetes &amp; Endocrinology is only accepted within 8 weeks of publication of the original item.</w:t>
       </w:r>
       <w:r>
         <w:t xml:space="preserve"> </w:t>
@@ -926,7 +926,7 @@
         <w:pStyle w:val="Heading3"/>
       </w:pPr>
       <w:r>
-        <w:t>10) Vibrational circular dichroism studies of exceptionally strong chirality inducers in liquid crystals7,7′-Disubstituted 2,2′-methylenedioxy-1,1′-binaphthyls are highly efficient chirality inducers in nematic liquid crystals. The absolute configuration of these compounds is, however, hard to determine as they only crystallize as racemic mixtures. In this work a Vibrational Circular Dichroism (VCD) study is reported that provides an unambiguous determination of the absolute configuration of these compounds. An in-depth General Coupled Oscillator (GCO) analysis of the source of the VCD signal reveals that the unusual structure of these binaphthyl compounds inherently leads to strong and robust VCD bands. Combined with linear transit calculations, our VCD studies allow for the determination of key structural parameters.General information</w:t>
+        <w:t xml:space="preserve">10) Vibrational circular dichroism studies of exceptionally strong chirality inducers in liquid crystals7,7′-Disubstituted 2,2′-methylenedioxy-1,1′-binaphthyls are highly efficient chirality inducers in nematic liquid crystals. </w:t>
       </w:r>
     </w:p>
     <w:p>
@@ -987,7 +987,7 @@
     </w:p>
     <w:p>
       <w:r>
-        <w:t>Vibrational circular dichroism studies of exceptionally strong chirality inducers in liquid crystals7,7′-Disubstituted 2,2′-methylenedioxy-1,1′-binaphthyls are highly efficient chirality inducers in nematic liquid crystals. The absolute configuration of these compounds is, however, hard to determine as they only crystallize as racemic mixtures. In this work a Vibrational Circular Dichroism (VCD) study is reported that provides an unambiguous determination of the absolute configuration of these compounds. An in-depth General Coupled Oscillator (GCO) analysis of the source of the VCD signal reveals that the unusual structure of these binaphthyl compounds inherently leads to strong and robust VCD bands. Combined with linear transit calculations, our VCD studies allow for the determination of key structural parameters.</w:t>
+        <w:t>The absolute configuration of these compounds is, however, hard to determine as they only crystallize as racemic mixtures. In this work a Vibrational Circular Dichroism (VCD) study is reported that provides an unambiguous determination of the absolute configuration of these compounds. An in-depth General Coupled Oscillator (GCO) analysis of the source of the VCD signal reveals that the unusual structure of these binaphthyl compounds inherently leads to strong and robust VCD bands. Combined with linear transit calculations, our VCD studies allow for the determination of key structural parameters.</w:t>
       </w:r>
       <w:r>
         <w:t xml:space="preserve"> </w:t>
@@ -1286,7 +1286,7 @@
         <w:pStyle w:val="Heading3"/>
       </w:pPr>
       <w:r>
-        <w:t>15) Erratum: "Large coupling-strength expansion of the Møller-Plesset adiabatic connection: From paradigmatic cases to variational expressions for the leading terms" [J. Chem. Phys., 153, 214112 (2020)]We correct an error in Eq. (19) of the article, namely, a missing factor 1/2. The correct equation reads (Farmula Presenred) This is only a misprint in the article and does not affect any of the results, which were obtained from the correct equations.General information</w:t>
+        <w:t>15) Erratum: "Large coupling-strength expansion of the Møller-Plesset adiabatic connection: From paradigmatic cases to variational expressions for the leading terms" [J. Chem. Phys., 153, 214112 (2020)]</w:t>
       </w:r>
     </w:p>
     <w:p>
@@ -1347,7 +1347,7 @@
     </w:p>
     <w:p>
       <w:r>
-        <w:t>Erratum: "Large coupling-strength expansion of the Møller-Plesset adiabatic connection: From paradigmatic cases to variational expressions for the leading terms" [J. Chem. Phys., 153, 214112 (2020)]We correct an error in Eq. (19) of the article, namely, a missing factor 1/2. The correct equation reads (Farmula Presenred) This is only a misprint in the article and does not affect any of the results, which were obtained from the correct equations.</w:t>
+        <w:t>We correct an error in Eq. (19) of the article, namely, a missing factor 1/2. The correct equation reads (Farmula Presenred) This is only a misprint in the article and does not affect any of the results, which were obtained from the correct equations.</w:t>
       </w:r>
       <w:r>
         <w:t xml:space="preserve"> </w:t>

</xml_diff>